<commit_message>
ajout TP de dynamique
</commit_message>
<xml_diff>
--- a/C3_conception_partie_commande/5_-_TP Ericc3/TP4_ericc.docx
+++ b/C3_conception_partie_commande/5_-_TP Ericc3/TP4_ericc.docx
@@ -1583,16 +1583,7 @@
                 <w:kern w:val="1"/>
                 <w:lang w:eastAsia="ar-SA"/>
               </w:rPr>
-              <w:t xml:space="preserve">6, 7, 8, 9, 10, 11, 12, </w:t>
-            </w:r>
-            <w:r>
-              <w:rPr>
-                <w:rFonts w:ascii="Arial" w:hAnsi="Arial"/>
-                <w:color w:val="000000"/>
-                <w:kern w:val="1"/>
-                <w:lang w:eastAsia="ar-SA"/>
-              </w:rPr>
-              <w:t>13, 14, 15, 16, 17, 18, 19, 20</w:t>
+              <w:t>6, 7, 8, 9, 10, 11, 12, 13, 14, 15, 16, 17, 18, 19, 20</w:t>
             </w:r>
           </w:p>
         </w:tc>
@@ -1644,16 +1635,7 @@
                 <w:kern w:val="1"/>
                 <w:lang w:eastAsia="ar-SA"/>
               </w:rPr>
-              <w:t xml:space="preserve">, 5, </w:t>
-            </w:r>
-            <w:r>
-              <w:rPr>
-                <w:rFonts w:ascii="Arial" w:hAnsi="Arial"/>
-                <w:color w:val="000000"/>
-                <w:kern w:val="1"/>
-                <w:lang w:eastAsia="ar-SA"/>
-              </w:rPr>
-              <w:t>13, 14, 15, 16, 17, 18, 19, 20</w:t>
+              <w:t>, 5, 13, 14, 15, 16, 17, 18, 19, 20</w:t>
             </w:r>
           </w:p>
         </w:tc>
@@ -1685,8 +1667,6 @@
       <w:r>
         <w:t>et analyse des écarts</w:t>
       </w:r>
-      <w:bookmarkStart w:id="0" w:name="_GoBack"/>
-      <w:bookmarkEnd w:id="0"/>
     </w:p>
     <w:p>
       <w:pPr>
@@ -1889,7 +1869,14 @@
           <w:rFonts w:cs="Arial"/>
           <w:color w:val="000000"/>
         </w:rPr>
-        <w:t>30</w:t>
+        <w:t>1</w:t>
+      </w:r>
+      <w:r>
+        <w:rPr>
+          <w:rFonts w:cs="Arial"/>
+          <w:color w:val="000000"/>
+        </w:rPr>
+        <w:t>0</w:t>
       </w:r>
       <w:r>
         <w:rPr>
@@ -1931,7 +1918,14 @@
           <w:rFonts w:cs="Arial"/>
           <w:color w:val="000000"/>
         </w:rPr>
-        <w:t>: 500ms.</w:t>
+        <w:t>: 10</w:t>
+      </w:r>
+      <w:r>
+        <w:rPr>
+          <w:rFonts w:cs="Arial"/>
+          <w:color w:val="000000"/>
+        </w:rPr>
+        <w:t>00ms.</w:t>
       </w:r>
       <w:r>
         <w:rPr>
@@ -1974,7 +1968,7 @@
           <m:sSubPr>
             <m:ctrlPr>
               <w:rPr>
-                <w:rFonts w:ascii="Cambria Math" w:cs="Arial"/>
+                <w:rFonts w:ascii="Cambria Math" w:hAnsi="Cambria Math" w:cs="Arial"/>
                 <w:i/>
                 <w:color w:val="000000"/>
               </w:rPr>
@@ -2034,7 +2028,7 @@
           <m:sSubPr>
             <m:ctrlPr>
               <w:rPr>
-                <w:rFonts w:ascii="Cambria Math" w:cs="Arial"/>
+                <w:rFonts w:ascii="Cambria Math" w:hAnsi="Cambria Math" w:cs="Arial"/>
                 <w:i/>
                 <w:color w:val="000000"/>
               </w:rPr>
@@ -2108,7 +2102,7 @@
           <m:sSubPr>
             <m:ctrlPr>
               <w:rPr>
-                <w:rFonts w:ascii="Cambria Math" w:cs="Arial"/>
+                <w:rFonts w:ascii="Cambria Math" w:hAnsi="Cambria Math" w:cs="Arial"/>
                 <w:i/>
                 <w:color w:val="000000"/>
               </w:rPr>
@@ -2247,7 +2241,7 @@
           <w:rFonts w:cs="Arial"/>
           <w:color w:val="000000"/>
         </w:rPr>
-        <w:t>Kd (600) et Ki (200000).</w:t>
+        <w:t>Kd (600) et Ki (200000) dans le menu Robot/Paramétrage du correcteur</w:t>
       </w:r>
     </w:p>
     <w:p>
@@ -2306,6 +2300,25 @@
           <w:rFonts w:cs="Arial"/>
         </w:rPr>
         <w:t xml:space="preserve"> avec des données précédentes :</w:t>
+      </w:r>
+    </w:p>
+    <w:p>
+      <w:pPr>
+        <w:pStyle w:val="Pardeliste"/>
+        <w:numPr>
+          <w:ilvl w:val="0"/>
+          <w:numId w:val="30"/>
+        </w:numPr>
+        <w:spacing w:line="240" w:lineRule="auto"/>
+        <w:rPr>
+          <w:rFonts w:cs="Arial"/>
+        </w:rPr>
+      </w:pPr>
+      <w:r>
+        <w:rPr>
+          <w:rFonts w:cs="Arial"/>
+        </w:rPr>
+        <w:t>Suivre le fiche 2 (Mise en œuvre du robot) de la documentation technique</w:t>
       </w:r>
     </w:p>
     <w:p>
@@ -2703,17 +2716,15 @@
       </w:pPr>
       <w:r>
         <w:rPr>
-          <w:b/>
-          <w:bCs/>
           <w:noProof/>
-          <w:color w:val="948A54" w:themeColor="background2" w:themeShade="80"/>
+          <w:color w:val="000000" w:themeColor="text1"/>
           <w:lang w:eastAsia="zh-CN"/>
         </w:rPr>
         <w:drawing>
-          <wp:inline distT="0" distB="0" distL="0" distR="0" wp14:anchorId="46786539" wp14:editId="414B5AEA">
+          <wp:inline distT="0" distB="0" distL="0" distR="0" wp14:anchorId="48670E68" wp14:editId="34A08087">
             <wp:extent cx="6838315" cy="1598295"/>
             <wp:effectExtent l="0" t="0" r="0" b="1905"/>
-            <wp:docPr id="6" name="Image 6" descr="../../TP_simulation/ericc3/images/schema_bloc_ericc.pdf"/>
+            <wp:docPr id="1" name="Image 1" descr="../../TP_simulation/ericc3/images/schema_bloc_ericc.pdf"/>
             <wp:cNvGraphicFramePr>
               <a:graphicFrameLocks xmlns:a="http://schemas.openxmlformats.org/drawingml/2006/main" noChangeAspect="1"/>
             </wp:cNvGraphicFramePr>
@@ -2721,7 +2732,7 @@
               <a:graphicData uri="http://schemas.openxmlformats.org/drawingml/2006/picture">
                 <pic:pic xmlns:pic="http://schemas.openxmlformats.org/drawingml/2006/picture">
                   <pic:nvPicPr>
-                    <pic:cNvPr id="0" name="Picture 21" descr="../../TP_simulation/ericc3/images/schema_bloc_ericc.pdf"/>
+                    <pic:cNvPr id="0" name="Picture 1" descr="../../TP_simulation/ericc3/images/schema_bloc_ericc.pdf"/>
                     <pic:cNvPicPr>
                       <a:picLocks noChangeAspect="1" noChangeArrowheads="1"/>
                     </pic:cNvPicPr>
@@ -2873,13 +2884,7 @@
         <w:rPr>
           <w:color w:val="000000" w:themeColor="text1"/>
         </w:rPr>
-        <w:t xml:space="preserve"> avec le réglage par défaut des coefficient Kp, Ki et Kd proposé dans le fichier </w:t>
-      </w:r>
-      <w:r>
-        <w:rPr>
-          <w:color w:val="000000" w:themeColor="text1"/>
-        </w:rPr>
-        <w:t>« data_modele_ericc.m »</w:t>
+        <w:t xml:space="preserve"> avec le réglage par défaut des coefficient Kp, Ki et Kd proposé dans le fichier « data_modele_ericc.m »</w:t>
       </w:r>
       <w:r>
         <w:rPr>
@@ -2949,6 +2954,7 @@
                 <w:color w:val="948A54" w:themeColor="background2" w:themeShade="80"/>
                 <w:lang w:eastAsia="zh-CN"/>
               </w:rPr>
+              <w:lastRenderedPageBreak/>
               <w:drawing>
                 <wp:inline distT="0" distB="0" distL="0" distR="0" wp14:anchorId="42BCDE4A" wp14:editId="4BFF3C69">
                   <wp:extent cx="2650738" cy="1686811"/>
@@ -4076,19 +4082,7 @@
                       <w:rPr>
                         <w:rFonts w:ascii="Cambria Math" w:hAnsi="Cambria Math"/>
                       </w:rPr>
-                      <m:t>5</m:t>
-                    </m:r>
-                    <m:r>
-                      <w:rPr>
-                        <w:rFonts w:ascii="Cambria Math" w:hAnsi="Cambria Math"/>
-                      </w:rPr>
-                      <m:t>.</m:t>
-                    </m:r>
-                    <m:r>
-                      <w:rPr>
-                        <w:rFonts w:ascii="Cambria Math" w:hAnsi="Cambria Math"/>
-                      </w:rPr>
-                      <m:t>10</m:t>
+                      <m:t>5.10</m:t>
                     </m:r>
                   </m:e>
                   <m:sup>
@@ -4175,64 +4169,117 @@
           <w:kern w:val="1"/>
           <w:lang w:eastAsia="ar-SA"/>
         </w:rPr>
-        <w:t>Analyser l’influence des différents réglage sur le diagramme de Bode de la boucle ouverte.</w:t>
+        <w:t>Analyser l’influence des différents réglage</w:t>
+      </w:r>
+      <w:r>
+        <w:rPr>
+          <w:color w:val="000000"/>
+          <w:kern w:val="1"/>
+          <w:lang w:eastAsia="ar-SA"/>
+        </w:rPr>
+        <w:t>s</w:t>
+      </w:r>
+      <w:r>
+        <w:rPr>
+          <w:color w:val="000000"/>
+          <w:kern w:val="1"/>
+          <w:lang w:eastAsia="ar-SA"/>
+        </w:rPr>
+        <w:t xml:space="preserve"> sur le diagramme de Bode de la boucle ouverte</w:t>
+      </w:r>
+      <w:r>
+        <w:rPr>
+          <w:color w:val="000000"/>
+          <w:kern w:val="1"/>
+          <w:lang w:eastAsia="ar-SA"/>
+        </w:rPr>
+        <w:t xml:space="preserve"> sur le modèle simulé</w:t>
+      </w:r>
+      <w:r>
+        <w:rPr>
+          <w:color w:val="000000"/>
+          <w:kern w:val="1"/>
+          <w:lang w:eastAsia="ar-SA"/>
+        </w:rPr>
+        <w:t>.</w:t>
       </w:r>
     </w:p>
     <w:p>
       <w:pPr>
         <w:pStyle w:val="Pardeliste"/>
-        <w:tabs>
-          <w:tab w:val="left" w:pos="528"/>
-        </w:tabs>
-        <w:ind w:left="786"/>
-        <w:rPr>
-          <w:b/>
-          <w:bCs/>
-          <w:color w:val="948A54" w:themeColor="background2" w:themeShade="80"/>
-        </w:rPr>
-      </w:pPr>
-    </w:p>
-    <w:p>
-      <w:pPr>
-        <w:pStyle w:val="Pardeliste"/>
-        <w:tabs>
-          <w:tab w:val="left" w:pos="528"/>
-        </w:tabs>
-        <w:ind w:left="786"/>
-        <w:rPr>
-          <w:b/>
-          <w:bCs/>
-          <w:color w:val="948A54" w:themeColor="background2" w:themeShade="80"/>
-        </w:rPr>
-      </w:pPr>
-    </w:p>
-    <w:p>
-      <w:pPr>
-        <w:pStyle w:val="Pardeliste"/>
-        <w:tabs>
-          <w:tab w:val="left" w:pos="528"/>
-        </w:tabs>
-        <w:ind w:left="786"/>
-        <w:rPr>
-          <w:b/>
-          <w:bCs/>
-          <w:color w:val="948A54" w:themeColor="background2" w:themeShade="80"/>
-        </w:rPr>
-      </w:pPr>
-    </w:p>
-    <w:p>
-      <w:pPr>
-        <w:pStyle w:val="Pardeliste"/>
-        <w:tabs>
-          <w:tab w:val="left" w:pos="528"/>
-        </w:tabs>
-        <w:ind w:left="786"/>
-        <w:rPr>
-          <w:b/>
-          <w:bCs/>
-          <w:color w:val="948A54" w:themeColor="background2" w:themeShade="80"/>
-        </w:rPr>
-      </w:pPr>
+        <w:numPr>
+          <w:ilvl w:val="0"/>
+          <w:numId w:val="7"/>
+        </w:numPr>
+        <w:rPr>
+          <w:color w:val="000000"/>
+          <w:kern w:val="1"/>
+          <w:lang w:eastAsia="ar-SA"/>
+        </w:rPr>
+      </w:pPr>
+      <w:r>
+        <w:rPr>
+          <w:color w:val="000000"/>
+          <w:kern w:val="1"/>
+          <w:lang w:eastAsia="ar-SA"/>
+        </w:rPr>
+        <w:t>Faire une analyse fréquentielle sur la BO pour le premier cas (Kp=</w:t>
+      </w:r>
+      <m:oMath>
+        <m:sSup>
+          <m:sSupPr>
+            <m:ctrlPr>
+              <w:rPr>
+                <w:rFonts w:ascii="Cambria Math" w:hAnsi="Cambria Math"/>
+                <w:i/>
+                <w:color w:val="000000"/>
+                <w:kern w:val="1"/>
+                <w:lang w:eastAsia="ar-SA"/>
+              </w:rPr>
+            </m:ctrlPr>
+          </m:sSupPr>
+          <m:e>
+            <m:r>
+              <w:rPr>
+                <w:rFonts w:ascii="Cambria Math" w:hAnsi="Cambria Math"/>
+                <w:color w:val="000000"/>
+                <w:kern w:val="1"/>
+                <w:lang w:eastAsia="ar-SA"/>
+              </w:rPr>
+              <m:t>10</m:t>
+            </m:r>
+          </m:e>
+          <m:sup>
+            <m:r>
+              <w:rPr>
+                <w:rFonts w:ascii="Cambria Math" w:hAnsi="Cambria Math"/>
+                <w:color w:val="000000"/>
+                <w:kern w:val="1"/>
+                <w:lang w:eastAsia="ar-SA"/>
+              </w:rPr>
+              <m:t>6</m:t>
+            </m:r>
+          </m:sup>
+        </m:sSup>
+        <m:r>
+          <w:rPr>
+            <w:rFonts w:ascii="Cambria Math" w:hAnsi="Cambria Math"/>
+            <w:color w:val="000000"/>
+            <w:kern w:val="1"/>
+            <w:lang w:eastAsia="ar-SA"/>
+          </w:rPr>
+          <m:t>)</m:t>
+        </m:r>
+      </m:oMath>
+      <w:r>
+        <w:rPr>
+          <w:rFonts w:eastAsiaTheme="minorEastAsia"/>
+          <w:color w:val="000000"/>
+          <w:kern w:val="1"/>
+          <w:lang w:eastAsia="ar-SA"/>
+        </w:rPr>
+        <w:t> : Fichier/Démarrer nouvelle mesure fréquentielle.</w:t>
+      </w:r>
     </w:p>
     <w:p>
       <w:pPr>
@@ -4293,15 +4340,7 @@
           <w:kern w:val="1"/>
           <w:lang w:eastAsia="ar-SA"/>
         </w:rPr>
-        <w:t>Dans la configurat</w:t>
-      </w:r>
-      <w:r>
-        <w:rPr>
-          <w:color w:val="000000"/>
-          <w:kern w:val="1"/>
-          <w:lang w:eastAsia="ar-SA"/>
-        </w:rPr>
-        <w:t>ion étudiée précédemment avec Kp=</w:t>
+        <w:t>Dans la configuration étudiée précédemment avec Kp=</w:t>
       </w:r>
       <m:oMath>
         <m:sSup>
@@ -4346,23 +4385,7 @@
           <w:kern w:val="1"/>
           <w:lang w:eastAsia="ar-SA"/>
         </w:rPr>
-        <w:t xml:space="preserve"> </w:t>
-      </w:r>
-      <w:r>
-        <w:rPr>
-          <w:color w:val="000000"/>
-          <w:kern w:val="1"/>
-          <w:lang w:eastAsia="ar-SA"/>
-        </w:rPr>
-        <w:t xml:space="preserve">, </w:t>
-      </w:r>
-      <w:r>
-        <w:rPr>
-          <w:color w:val="000000"/>
-          <w:kern w:val="1"/>
-          <w:lang w:eastAsia="ar-SA"/>
-        </w:rPr>
-        <w:t>compléter le tableau suivant sur modèle réel et simulé.</w:t>
+        <w:t xml:space="preserve"> , compléter le tableau suivant sur modèle réel et simulé.</w:t>
       </w:r>
     </w:p>
     <w:p>
@@ -4529,13 +4552,7 @@
                       <w:rPr>
                         <w:rFonts w:ascii="Cambria Math" w:hAnsi="Cambria Math"/>
                       </w:rPr>
-                      <m:t>2.</m:t>
-                    </m:r>
-                    <m:r>
-                      <w:rPr>
-                        <w:rFonts w:ascii="Cambria Math" w:hAnsi="Cambria Math"/>
-                      </w:rPr>
-                      <m:t>10</m:t>
+                      <m:t>2.10</m:t>
                     </m:r>
                   </m:e>
                   <m:sup>
@@ -4620,13 +4637,7 @@
                       <w:rPr>
                         <w:rFonts w:ascii="Cambria Math" w:hAnsi="Cambria Math"/>
                       </w:rPr>
-                      <m:t>5.</m:t>
-                    </m:r>
-                    <m:r>
-                      <w:rPr>
-                        <w:rFonts w:ascii="Cambria Math" w:hAnsi="Cambria Math"/>
-                      </w:rPr>
-                      <m:t>10</m:t>
+                      <m:t>5.10</m:t>
                     </m:r>
                   </m:e>
                   <m:sup>
@@ -4778,13 +4789,42 @@
           <w:ilvl w:val="0"/>
           <w:numId w:val="0"/>
         </w:numPr>
-        <w:ind w:left="1474" w:hanging="1474"/>
         <w:rPr>
           <w:rFonts w:asciiTheme="minorHAnsi" w:hAnsiTheme="minorHAnsi"/>
           <w:b w:val="0"/>
           <w:bCs/>
         </w:rPr>
       </w:pPr>
+    </w:p>
+    <w:p>
+      <w:pPr>
+        <w:pStyle w:val="Questiondidastel"/>
+        <w:numPr>
+          <w:ilvl w:val="0"/>
+          <w:numId w:val="7"/>
+        </w:numPr>
+        <w:rPr>
+          <w:rFonts w:asciiTheme="minorHAnsi" w:hAnsiTheme="minorHAnsi"/>
+          <w:b w:val="0"/>
+          <w:bCs/>
+        </w:rPr>
+      </w:pPr>
+      <w:r>
+        <w:rPr>
+          <w:rFonts w:asciiTheme="minorHAnsi" w:hAnsiTheme="minorHAnsi"/>
+          <w:b w:val="0"/>
+          <w:bCs/>
+        </w:rPr>
+        <w:t xml:space="preserve">Quelle(s) est (sont) la (les) performance(s) affectée(s) par le réglage du gain KI ? </w:t>
+      </w:r>
+      <w:r>
+        <w:rPr>
+          <w:rFonts w:asciiTheme="minorHAnsi" w:hAnsiTheme="minorHAnsi"/>
+          <w:b w:val="0"/>
+          <w:bCs/>
+        </w:rPr>
+        <w:t>Analyser vos résultats dans le domaine fréquentiel.</w:t>
+      </w:r>
     </w:p>
     <w:p>
       <w:pPr>
@@ -4793,22 +4833,6 @@
           <w:ilvl w:val="0"/>
           <w:numId w:val="0"/>
         </w:numPr>
-        <w:ind w:left="1474" w:hanging="1474"/>
-        <w:rPr>
-          <w:rFonts w:asciiTheme="minorHAnsi" w:hAnsiTheme="minorHAnsi"/>
-          <w:b w:val="0"/>
-          <w:bCs/>
-        </w:rPr>
-      </w:pPr>
-    </w:p>
-    <w:p>
-      <w:pPr>
-        <w:pStyle w:val="Questiondidastel"/>
-        <w:numPr>
-          <w:ilvl w:val="0"/>
-          <w:numId w:val="0"/>
-        </w:numPr>
-        <w:ind w:left="1474" w:hanging="1474"/>
         <w:rPr>
           <w:rFonts w:asciiTheme="minorHAnsi" w:hAnsiTheme="minorHAnsi"/>
           <w:b w:val="0"/>
@@ -4835,80 +4859,22 @@
           <w:b w:val="0"/>
           <w:bCs/>
         </w:rPr>
-        <w:t xml:space="preserve">Quelle(s) est (sont) la (les) performance(s) affectée(s) par le réglage du gain KI ? </w:t>
-      </w:r>
-      <w:r>
-        <w:rPr>
-          <w:rFonts w:asciiTheme="minorHAnsi" w:hAnsiTheme="minorHAnsi"/>
-          <w:b w:val="0"/>
-          <w:bCs/>
-        </w:rPr>
-        <w:t>Analyser vos résultats dans le domaine fréquentiel.</w:t>
+        <w:t xml:space="preserve">Conclure sur l’intérêt d’un tel correcteur pour la boucle de vitesse est-il suffisant dans le cadre de l’action collaboratrice souhaitée ? </w:t>
       </w:r>
     </w:p>
     <w:p>
       <w:pPr>
-        <w:pStyle w:val="Questiondidastel"/>
-        <w:numPr>
-          <w:ilvl w:val="0"/>
-          <w:numId w:val="0"/>
-        </w:numPr>
-        <w:rPr>
-          <w:rFonts w:asciiTheme="minorHAnsi" w:hAnsiTheme="minorHAnsi"/>
-          <w:b w:val="0"/>
-          <w:bCs/>
-        </w:rPr>
-      </w:pPr>
-    </w:p>
-    <w:p>
-      <w:pPr>
-        <w:pStyle w:val="Questiondidastel"/>
-        <w:numPr>
-          <w:ilvl w:val="0"/>
-          <w:numId w:val="7"/>
-        </w:numPr>
-        <w:rPr>
-          <w:rFonts w:asciiTheme="minorHAnsi" w:hAnsiTheme="minorHAnsi"/>
-          <w:b w:val="0"/>
-          <w:bCs/>
-        </w:rPr>
-      </w:pPr>
-      <w:r>
-        <w:rPr>
-          <w:rFonts w:asciiTheme="minorHAnsi" w:hAnsiTheme="minorHAnsi"/>
-          <w:b w:val="0"/>
-          <w:bCs/>
-        </w:rPr>
-        <w:t xml:space="preserve">Conclure sur l’intérêt d’un tel correcteur pour la boucle de vitesse est-il suffisant dans le cadre de l’action collaboratrice souhaitée ? </w:t>
-      </w:r>
-    </w:p>
-    <w:p>
-      <w:pPr>
-        <w:pStyle w:val="Questiondidastel"/>
-        <w:numPr>
-          <w:ilvl w:val="0"/>
-          <w:numId w:val="0"/>
-        </w:numPr>
-        <w:rPr>
-          <w:rFonts w:asciiTheme="minorHAnsi" w:hAnsiTheme="minorHAnsi"/>
-          <w:b w:val="0"/>
-          <w:bCs/>
-        </w:rPr>
-      </w:pPr>
-    </w:p>
-    <w:p>
-      <w:pPr>
-        <w:pStyle w:val="Pardeliste"/>
         <w:tabs>
           <w:tab w:val="left" w:pos="528"/>
         </w:tabs>
-        <w:ind w:left="786"/>
         <w:rPr>
           <w:b/>
           <w:bCs/>
           <w:color w:val="948A54" w:themeColor="background2" w:themeShade="80"/>
         </w:rPr>
       </w:pPr>
+      <w:bookmarkStart w:id="0" w:name="_GoBack"/>
+      <w:bookmarkEnd w:id="0"/>
     </w:p>
     <w:p>
       <w:pPr>
@@ -4932,15 +4898,7 @@
           <w:bCs/>
           <w:color w:val="948A54" w:themeColor="background2" w:themeShade="80"/>
         </w:rPr>
-        <w:t>Influence d’une correction proportionnelle intégrale</w:t>
-      </w:r>
-      <w:r>
-        <w:rPr>
-          <w:b/>
-          <w:bCs/>
-          <w:color w:val="948A54" w:themeColor="background2" w:themeShade="80"/>
-        </w:rPr>
-        <w:t xml:space="preserve"> dérivée</w:t>
+        <w:t>Influence d’une correction proportionnelle intégrale dérivée</w:t>
       </w:r>
     </w:p>
     <w:p>
@@ -5006,16 +4964,7 @@
                 <w:kern w:val="1"/>
                 <w:lang w:eastAsia="ar-SA"/>
               </w:rPr>
-              <m:t>Kp=</m:t>
-            </m:r>
-            <m:r>
-              <w:rPr>
-                <w:rFonts w:ascii="Cambria Math" w:hAnsi="Cambria Math"/>
-                <w:color w:val="000000"/>
-                <w:kern w:val="1"/>
-                <w:lang w:eastAsia="ar-SA"/>
-              </w:rPr>
-              <m:t>10</m:t>
+              <m:t>Kp=10</m:t>
             </m:r>
           </m:e>
           <m:sup>
@@ -5130,15 +5079,7 @@
           <w:bCs/>
           <w:color w:val="948A54" w:themeColor="background2" w:themeShade="80"/>
         </w:rPr>
-        <w:t xml:space="preserve">Influence </w:t>
-      </w:r>
-      <w:r>
-        <w:rPr>
-          <w:b/>
-          <w:bCs/>
-          <w:color w:val="948A54" w:themeColor="background2" w:themeShade="80"/>
-        </w:rPr>
-        <w:t>de l’inertie</w:t>
+        <w:t>Influence de l’inertie</w:t>
       </w:r>
     </w:p>
     <w:p>
@@ -5332,7 +5273,7 @@
               <w:sz w:val="16"/>
               <w:szCs w:val="16"/>
             </w:rPr>
-            <w:t>2</w:t>
+            <w:t>4</w:t>
           </w:r>
           <w:r>
             <w:rPr>
@@ -11776,7 +11717,7 @@
 </file>
 
 <file path=customXml/itemProps1.xml><?xml version="1.0" encoding="utf-8"?>
-<ds:datastoreItem xmlns:ds="http://schemas.openxmlformats.org/officeDocument/2006/customXml" ds:itemID="{7567E0F8-1E3E-A348-B756-A7EBA49D62B0}">
+<ds:datastoreItem xmlns:ds="http://schemas.openxmlformats.org/officeDocument/2006/customXml" ds:itemID="{545451BD-B551-3B49-B819-2F0AAFC953BF}">
   <ds:schemaRefs>
     <ds:schemaRef ds:uri="http://schemas.openxmlformats.org/officeDocument/2006/bibliography"/>
   </ds:schemaRefs>

</xml_diff>